<commit_message>
Added proof for question 1
</commit_message>
<xml_diff>
--- a/Assignment3.docx
+++ b/Assignment3.docx
@@ -9,9 +9,72 @@
           <w:ilvl w:val="0"/>
           <w:numId w:val="1"/>
         </w:numPr>
-      </w:pPr>
-      <w:r>
-        <w:t>It already does.</w:t>
+        <w:spacing w:after="0"/>
+      </w:pPr>
+      <w:r>
+        <w:t>It already does</w:t>
+      </w:r>
+      <w:r>
+        <w:t xml:space="preserve"> on line 13</w:t>
+      </w:r>
+    </w:p>
+    <w:p>
+      <w:pPr>
+        <w:spacing w:after="0"/>
+        <w:ind w:left="720"/>
+      </w:pPr>
+      <w:r>
+        <w:rPr>
+          <w:noProof/>
+        </w:rPr>
+        <w:drawing>
+          <wp:inline distT="0" distB="0" distL="0" distR="0" wp14:anchorId="6C3779BB" wp14:editId="39FEEEA4">
+            <wp:extent cx="4411980" cy="3314700"/>
+            <wp:effectExtent l="0" t="0" r="7620" b="0"/>
+            <wp:docPr id="1" name="Picture 1"/>
+            <wp:cNvGraphicFramePr>
+              <a:graphicFrameLocks xmlns:a="http://schemas.openxmlformats.org/drawingml/2006/main" noChangeAspect="1"/>
+            </wp:cNvGraphicFramePr>
+            <a:graphic xmlns:a="http://schemas.openxmlformats.org/drawingml/2006/main">
+              <a:graphicData uri="http://schemas.openxmlformats.org/drawingml/2006/picture">
+                <pic:pic xmlns:pic="http://schemas.openxmlformats.org/drawingml/2006/picture">
+                  <pic:nvPicPr>
+                    <pic:cNvPr id="0" name="Picture 1"/>
+                    <pic:cNvPicPr>
+                      <a:picLocks noChangeAspect="1" noChangeArrowheads="1"/>
+                    </pic:cNvPicPr>
+                  </pic:nvPicPr>
+                  <pic:blipFill>
+                    <a:blip r:embed="rId5">
+                      <a:extLst>
+                        <a:ext uri="{28A0092B-C50C-407E-A947-70E740481C1C}">
+                          <a14:useLocalDpi xmlns:a14="http://schemas.microsoft.com/office/drawing/2010/main" val="0"/>
+                        </a:ext>
+                      </a:extLst>
+                    </a:blip>
+                    <a:srcRect/>
+                    <a:stretch>
+                      <a:fillRect/>
+                    </a:stretch>
+                  </pic:blipFill>
+                  <pic:spPr bwMode="auto">
+                    <a:xfrm>
+                      <a:off x="0" y="0"/>
+                      <a:ext cx="4411980" cy="3314700"/>
+                    </a:xfrm>
+                    <a:prstGeom prst="rect">
+                      <a:avLst/>
+                    </a:prstGeom>
+                    <a:noFill/>
+                    <a:ln>
+                      <a:noFill/>
+                    </a:ln>
+                  </pic:spPr>
+                </pic:pic>
+              </a:graphicData>
+            </a:graphic>
+          </wp:inline>
+        </w:drawing>
       </w:r>
     </w:p>
     <w:p>
@@ -166,7 +229,7 @@
         <w:rFonts w:hint="default"/>
       </w:rPr>
     </w:lvl>
-    <w:lvl w:ilvl="1" w:tplc="10090019" w:tentative="1">
+    <w:lvl w:ilvl="1" w:tplc="10090019">
       <w:start w:val="1"/>
       <w:numFmt w:val="lowerLetter"/>
       <w:lvlText w:val="%2."/>
@@ -368,6 +431,7 @@
     <w:lsdException w:name="HTML Sample" w:semiHidden="1" w:unhideWhenUsed="1"/>
     <w:lsdException w:name="HTML Typewriter" w:semiHidden="1" w:unhideWhenUsed="1"/>
     <w:lsdException w:name="HTML Variable" w:semiHidden="1" w:unhideWhenUsed="1"/>
+    <w:lsdException w:name="Normal Table" w:semiHidden="1" w:unhideWhenUsed="1"/>
     <w:lsdException w:name="annotation subject" w:semiHidden="1" w:unhideWhenUsed="1"/>
     <w:lsdException w:name="No List" w:semiHidden="1" w:unhideWhenUsed="1"/>
     <w:lsdException w:name="Outline List 1" w:semiHidden="1" w:unhideWhenUsed="1"/>
@@ -411,8 +475,10 @@
     <w:lsdException w:name="Table Elegant" w:semiHidden="1" w:unhideWhenUsed="1"/>
     <w:lsdException w:name="Table Professional" w:semiHidden="1" w:unhideWhenUsed="1"/>
     <w:lsdException w:name="Table Subtle 1" w:semiHidden="1" w:unhideWhenUsed="1"/>
+    <w:lsdException w:name="Table Subtle 2" w:semiHidden="1" w:unhideWhenUsed="1"/>
     <w:lsdException w:name="Table Web 1" w:semiHidden="1" w:unhideWhenUsed="1"/>
     <w:lsdException w:name="Table Web 2" w:semiHidden="1" w:unhideWhenUsed="1"/>
+    <w:lsdException w:name="Table Web 3" w:semiHidden="1" w:unhideWhenUsed="1"/>
     <w:lsdException w:name="Balloon Text" w:semiHidden="1" w:unhideWhenUsed="1"/>
     <w:lsdException w:name="Table Grid" w:uiPriority="39"/>
     <w:lsdException w:name="Table Theme" w:semiHidden="1" w:unhideWhenUsed="1"/>

</xml_diff>

<commit_message>
Added to question 5
</commit_message>
<xml_diff>
--- a/Assignment3.docx
+++ b/Assignment3.docx
@@ -172,8 +172,73 @@
         </w:numPr>
       </w:pPr>
       <w:r>
-        <w:t>A, B, C, D, and E are strongly connected. F is not strongly connected to the graph because not all vertices are reachable from F.</w:t>
-      </w:r>
+        <w:t>A, B, C, D, E</w:t>
+      </w:r>
+      <w:r>
+        <w:t>, and G</w:t>
+      </w:r>
+      <w:r>
+        <w:t xml:space="preserve"> are strongly connected. F is not strongly connected to the graph because not all vertices are reachable from F.</w:t>
+      </w:r>
+      <w:r>
+        <w:t xml:space="preserve"> Within the larger strongly connected group of A, B, C, D, E, and G, there are several smaller groups which are strongly connected together:</w:t>
+      </w:r>
+    </w:p>
+    <w:p>
+      <w:pPr>
+        <w:pStyle w:val="ListParagraph"/>
+        <w:ind w:left="1440"/>
+      </w:pPr>
+      <w:r>
+        <w:t>A, B, C</w:t>
+      </w:r>
+    </w:p>
+    <w:p>
+      <w:pPr>
+        <w:pStyle w:val="ListParagraph"/>
+        <w:ind w:left="1440"/>
+      </w:pPr>
+      <w:r>
+        <w:t>A, B, C, D</w:t>
+      </w:r>
+    </w:p>
+    <w:p>
+      <w:pPr>
+        <w:pStyle w:val="ListParagraph"/>
+        <w:ind w:left="1440"/>
+      </w:pPr>
+      <w:r>
+        <w:t>A, B, C, E, D</w:t>
+      </w:r>
+    </w:p>
+    <w:p>
+      <w:pPr>
+        <w:pStyle w:val="ListParagraph"/>
+        <w:ind w:left="1440"/>
+      </w:pPr>
+      <w:r>
+        <w:t>A, B, G, E, D</w:t>
+      </w:r>
+    </w:p>
+    <w:p>
+      <w:pPr>
+        <w:pStyle w:val="ListParagraph"/>
+        <w:ind w:left="1440"/>
+      </w:pPr>
+      <w:r>
+        <w:t>A, C, D</w:t>
+      </w:r>
+    </w:p>
+    <w:p>
+      <w:pPr>
+        <w:pStyle w:val="ListParagraph"/>
+        <w:ind w:left="1440"/>
+      </w:pPr>
+      <w:r>
+        <w:t>A, C, E, D</w:t>
+      </w:r>
+      <w:bookmarkStart w:id="0" w:name="_GoBack"/>
+      <w:bookmarkEnd w:id="0"/>
     </w:p>
     <w:p>
       <w:pPr>
@@ -198,8 +263,6 @@
       <w:r>
         <w:t>See RoundRobin.cpp</w:t>
       </w:r>
-      <w:bookmarkStart w:id="0" w:name="_GoBack"/>
-      <w:bookmarkEnd w:id="0"/>
     </w:p>
     <w:sectPr>
       <w:pgSz w:w="12240" w:h="15840"/>

</xml_diff>